<commit_message>
Decision points learned. Improved annotations. Added sections for thesis.
</commit_message>
<xml_diff>
--- a/thesis/1_intro.docx
+++ b/thesis/1_intro.docx
@@ -7,6 +7,7 @@
         <w:pStyle w:val="Nadpis1"/>
       </w:pPr>
       <w:bookmarkStart w:id="0" w:name="_Hlk481606934"/>
+      <w:bookmarkStart w:id="1" w:name="_Hlk481914865"/>
       <w:r>
         <w:t>Introduction</w:t>
       </w:r>
@@ -123,13 +124,37 @@
         <w:t xml:space="preserve"> </w:t>
       </w:r>
       <w:r>
-        <w:t xml:space="preserve">broad introduction to are of </w:t>
+        <w:t>broad introduction to are</w:t>
+      </w:r>
+      <w:r>
+        <w:t>a</w:t>
+      </w:r>
+      <w:r>
+        <w:t xml:space="preserve"> of </w:t>
       </w:r>
       <w:r>
         <w:rPr>
           <w:noProof/>
         </w:rPr>
         <w:t>ai</w:t>
+      </w:r>
+      <w:r>
+        <w:rPr>
+          <w:noProof/>
+        </w:rPr>
+        <w:t xml:space="preserve">, </w:t>
+      </w:r>
+      <w:r>
+        <w:rPr>
+          <w:noProof/>
+        </w:rPr>
+        <w:t>rts</w:t>
+      </w:r>
+      <w:r>
+        <w:rPr>
+          <w:noProof/>
+        </w:rPr>
+        <w:t xml:space="preserve"> and sc</w:t>
       </w:r>
       <w:r>
         <w:t>, recent successes</w:t>
@@ -144,14 +169,38 @@
         </w:numPr>
       </w:pPr>
       <w:r>
-        <w:t>Motivation – why building agent for RTS (Starcraft) is interesting, why it is beneficial, in continuity to broad introduction</w:t>
+        <w:t xml:space="preserve">Motivation – </w:t>
+      </w:r>
+      <w:r>
+        <w:t xml:space="preserve">what is </w:t>
+      </w:r>
+      <w:r>
+        <w:rPr>
+          <w:noProof/>
+        </w:rPr>
+        <w:t>current</w:t>
+      </w:r>
+      <w:r>
+        <w:t xml:space="preserve"> problem in our point of view </w:t>
+      </w:r>
+      <w:r>
+        <w:rPr>
+          <w:noProof/>
+        </w:rPr>
+        <w:t>vs</w:t>
+      </w:r>
+      <w:r>
+        <w:rPr>
+          <w:noProof/>
+        </w:rPr>
+        <w:t>.</w:t>
       </w:r>
       <w:r>
         <w:t xml:space="preserve"> </w:t>
       </w:r>
       <w:sdt>
         <w:sdtPr>
-          <w:id w:val="-1577588928"/>
+          <w:id w:val="-1047990418"/>
           <w:citation/>
         </w:sdtPr>
         <w:sdtEndPr/>
@@ -160,7 +209,7 @@
             <w:fldChar w:fldCharType="begin"/>
           </w:r>
           <w:r>
-            <w:instrText xml:space="preserve"> CITATION mbuf9eAbZ7P3WFMV </w:instrText>
+            <w:instrText xml:space="preserve"> CITATION Bi6agcQAyZi3WIIy </w:instrText>
           </w:r>
           <w:r>
             <w:fldChar w:fldCharType="separate"/>
@@ -176,33 +225,369 @@
           </w:r>
         </w:sdtContent>
       </w:sdt>
+      <w:r>
+        <w:t xml:space="preserve"> (</w:t>
+      </w:r>
+      <w:r>
+        <w:rPr>
+          <w:noProof/>
+        </w:rPr>
+        <w:t>survey</w:t>
+      </w:r>
+      <w:r>
+        <w:rPr>
+          <w:noProof/>
+        </w:rPr>
+        <w:t>e</w:t>
+      </w:r>
+      <w:r>
+        <w:rPr>
+          <w:noProof/>
+        </w:rPr>
+        <w:t>d</w:t>
+      </w:r>
+      <w:r>
+        <w:t xml:space="preserve"> more in 3</w:t>
+      </w:r>
+      <w:r>
+        <w:rPr>
+          <w:vertAlign w:val="superscript"/>
+        </w:rPr>
+        <w:t>rd</w:t>
+      </w:r>
+      <w:r>
+        <w:t xml:space="preserve"> section) – creating bot requires many domain knowledge (which many creators of bots </w:t>
+      </w:r>
+      <w:r>
+        <w:rPr>
+          <w:noProof/>
+        </w:rPr>
+        <w:t>do</w:t>
+      </w:r>
+      <w:r>
+        <w:rPr>
+          <w:noProof/>
+        </w:rPr>
+        <w:t xml:space="preserve"> no</w:t>
+      </w:r>
+      <w:r>
+        <w:rPr>
+          <w:noProof/>
+        </w:rPr>
+        <w:t>t</w:t>
+      </w:r>
+      <w:r>
+        <w:t xml:space="preserve"> </w:t>
+      </w:r>
+      <w:r>
+        <w:rPr>
+          <w:noProof/>
+        </w:rPr>
+        <w:t>have</w:t>
+      </w:r>
+      <w:r>
+        <w:t xml:space="preserve"> because </w:t>
+      </w:r>
+      <w:r>
+        <w:rPr>
+          <w:noProof/>
+        </w:rPr>
+        <w:t>game</w:t>
+      </w:r>
+      <w:r>
+        <w:t xml:space="preserve"> is 20 years old)</w:t>
+      </w:r>
+      <w:r>
+        <w:t xml:space="preserve">. </w:t>
+      </w:r>
+      <w:r>
+        <w:rPr>
+          <w:noProof/>
+        </w:rPr>
+        <w:t xml:space="preserve">It is hard to employ domain knowledge </w:t>
+      </w:r>
+      <w:r>
+        <w:rPr>
+          <w:noProof/>
+        </w:rPr>
+        <w:t xml:space="preserve">(most of it is </w:t>
+      </w:r>
+      <w:r>
+        <w:rPr>
+          <w:noProof/>
+        </w:rPr>
+        <w:t>hardcoded</w:t>
+      </w:r>
+      <w:r>
+        <w:rPr>
+          <w:noProof/>
+        </w:rPr>
+        <w:t xml:space="preserve">). IRL can be a </w:t>
+      </w:r>
+      <w:r>
+        <w:rPr>
+          <w:noProof/>
+        </w:rPr>
+        <w:t>viable</w:t>
+      </w:r>
+      <w:r>
+        <w:rPr>
+          <w:noProof/>
+        </w:rPr>
+        <w:t xml:space="preserve"> option given correct search space decomposition </w:t>
+      </w:r>
+      <w:r>
+        <w:rPr>
+          <w:noProof/>
+        </w:rPr>
+        <w:t xml:space="preserve">and </w:t>
+      </w:r>
+      <w:r>
+        <w:rPr>
+          <w:noProof/>
+        </w:rPr>
+        <w:t xml:space="preserve">can </w:t>
+      </w:r>
+      <w:r>
+        <w:rPr>
+          <w:noProof/>
+        </w:rPr>
+        <w:t>be seen</w:t>
+      </w:r>
+      <w:r>
+        <w:rPr>
+          <w:noProof/>
+        </w:rPr>
+        <w:t xml:space="preserve"> as </w:t>
+      </w:r>
+      <w:r>
+        <w:rPr>
+          <w:noProof/>
+        </w:rPr>
+        <w:t>fresh</w:t>
+      </w:r>
+      <w:r>
+        <w:rPr>
+          <w:noProof/>
+        </w:rPr>
+        <w:t xml:space="preserve"> way how to get some expert le</w:t>
+      </w:r>
+      <w:r>
+        <w:rPr>
+          <w:noProof/>
+        </w:rPr>
+        <w:t>vel knowledge in alignment with</w:t>
+      </w:r>
+      <w:r>
+        <w:rPr>
+          <w:noProof/>
+        </w:rPr>
+        <w:fldChar w:fldCharType="begin"/>
+      </w:r>
+      <w:r>
+        <w:rPr>
+          <w:noProof/>
+        </w:rPr>
+        <w:instrText xml:space="preserve"> CITATION vJQFRUgQbv0liHtZ </w:instrText>
+      </w:r>
+      <w:r>
+        <w:rPr>
+          <w:noProof/>
+        </w:rPr>
+        <w:fldChar w:fldCharType="separate"/>
+      </w:r>
+      <w:r>
+        <w:rPr>
+          <w:noProof/>
+        </w:rPr>
+        <w:t xml:space="preserve"> [3]</w:t>
+      </w:r>
+      <w:r>
+        <w:rPr>
+          <w:noProof/>
+        </w:rPr>
+        <w:fldChar w:fldCharType="end"/>
+      </w:r>
+      <w:r>
+        <w:rPr>
+          <w:noProof/>
+        </w:rPr>
+        <w:t xml:space="preserve">. </w:t>
+      </w:r>
+      <w:r>
+        <w:rPr>
+          <w:noProof/>
+        </w:rPr>
+        <w:t xml:space="preserve">Also one can not concentrate on one technique at hand to solve problem – due to No Free Lunch Theorems </w:t>
+      </w:r>
       <w:sdt>
         <w:sdtPr>
-          <w:id w:val="-1218588868"/>
+          <w:rPr>
+            <w:noProof/>
+          </w:rPr>
+          <w:id w:val="-1538201309"/>
           <w:citation/>
         </w:sdtPr>
         <w:sdtEndPr/>
         <w:sdtContent>
           <w:r>
+            <w:rPr>
+              <w:noProof/>
+            </w:rPr>
             <w:fldChar w:fldCharType="begin"/>
           </w:r>
           <w:r>
-            <w:instrText xml:space="preserve"> CITATION vJQFRUgQbv0liHtZ </w:instrText>
+            <w:rPr>
+              <w:noProof/>
+            </w:rPr>
+            <w:instrText xml:space="preserve"> CITATION fXzZokacdiWGQC88 </w:instrText>
           </w:r>
           <w:r>
+            <w:rPr>
+              <w:noProof/>
+            </w:rPr>
             <w:fldChar w:fldCharType="separate"/>
           </w:r>
           <w:r>
             <w:rPr>
               <w:noProof/>
             </w:rPr>
-            <w:t xml:space="preserve"> [2]</w:t>
+            <w:t>[9]</w:t>
           </w:r>
           <w:r>
+            <w:rPr>
+              <w:noProof/>
+            </w:rPr>
             <w:fldChar w:fldCharType="end"/>
           </w:r>
         </w:sdtContent>
       </w:sdt>
+      <w:r>
+        <w:rPr>
+          <w:noProof/>
+        </w:rPr>
+        <w:t xml:space="preserve">, multiagent-system seems like </w:t>
+      </w:r>
+      <w:r>
+        <w:rPr>
+          <w:noProof/>
+        </w:rPr>
+        <w:t>nice</w:t>
+      </w:r>
+      <w:r>
+        <w:rPr>
+          <w:noProof/>
+        </w:rPr>
+        <w:t xml:space="preserve"> way how to put things together </w:t>
+      </w:r>
+      <w:r>
+        <w:rPr>
+          <w:noProof/>
+        </w:rPr>
+        <w:fldChar w:fldCharType="begin"/>
+      </w:r>
+      <w:r>
+        <w:rPr>
+          <w:noProof/>
+        </w:rPr>
+        <w:instrText xml:space="preserve"> CITATION qbnE5BHT5C0NTEOa </w:instrText>
+      </w:r>
+      <w:r>
+        <w:rPr>
+          <w:noProof/>
+        </w:rPr>
+        <w:fldChar w:fldCharType="separate"/>
+      </w:r>
+      <w:r>
+        <w:rPr>
+          <w:noProof/>
+        </w:rPr>
+        <w:t xml:space="preserve"> [1]</w:t>
+      </w:r>
+      <w:r>
+        <w:rPr>
+          <w:noProof/>
+        </w:rPr>
+        <w:fldChar w:fldCharType="end"/>
+      </w:r>
+      <w:r>
+        <w:rPr>
+          <w:noProof/>
+        </w:rPr>
+        <w:t xml:space="preserve">, </w:t>
+      </w:r>
+      <w:r>
+        <w:rPr>
+          <w:noProof/>
+        </w:rPr>
+        <w:fldChar w:fldCharType="begin"/>
+      </w:r>
+      <w:r>
+        <w:rPr>
+          <w:noProof/>
+        </w:rPr>
+        <w:instrText xml:space="preserve"> CITATION mbuf9eAbZ7P3WFMV </w:instrText>
+      </w:r>
+      <w:r>
+        <w:rPr>
+          <w:noProof/>
+        </w:rPr>
+        <w:fldChar w:fldCharType="separate"/>
+      </w:r>
+      <w:r>
+        <w:rPr>
+          <w:noProof/>
+        </w:rPr>
+        <w:t xml:space="preserve"> [2]</w:t>
+      </w:r>
+      <w:r>
+        <w:rPr>
+          <w:noProof/>
+        </w:rPr>
+        <w:fldChar w:fldCharType="end"/>
+      </w:r>
+      <w:r>
+        <w:rPr>
+          <w:noProof/>
+        </w:rPr>
+        <w:t xml:space="preserve">, </w:t>
+      </w:r>
+      <w:r>
+        <w:rPr>
+          <w:noProof/>
+        </w:rPr>
+        <w:fldChar w:fldCharType="begin"/>
+      </w:r>
+      <w:r>
+        <w:rPr>
+          <w:noProof/>
+        </w:rPr>
+        <w:instrText xml:space="preserve"> CITATION vJQFRUgQbv0liHtZ </w:instrText>
+      </w:r>
+      <w:r>
+        <w:rPr>
+          <w:noProof/>
+        </w:rPr>
+        <w:fldChar w:fldCharType="separate"/>
+      </w:r>
+      <w:r>
+        <w:rPr>
+          <w:noProof/>
+        </w:rPr>
+        <w:t xml:space="preserve"> [3]</w:t>
+      </w:r>
+      <w:r>
+        <w:rPr>
+          <w:noProof/>
+        </w:rPr>
+        <w:fldChar w:fldCharType="end"/>
+      </w:r>
+      <w:r>
+        <w:rPr>
+          <w:noProof/>
+        </w:rPr>
+        <w:t>.</w:t>
+      </w:r>
     </w:p>
     <w:p>
       <w:pPr>
@@ -213,22 +598,46 @@
         </w:numPr>
       </w:pPr>
       <w:r>
-        <w:t>Goal, Objectives + guideline – to meet motivation</w:t>
-      </w:r>
-      <w:r>
-        <w:t>,</w:t>
-      </w:r>
-      <w:r>
-        <w:t xml:space="preserve"> how does</w:t>
-      </w:r>
-      <w:r>
-        <w:t xml:space="preserve"> area of focus</w:t>
-      </w:r>
-      <w:r>
-        <w:t xml:space="preserve"> it </w:t>
-      </w:r>
-      <w:r>
-        <w:t>benefit from it</w:t>
+        <w:t xml:space="preserve">Goal, Objectives + guideline – </w:t>
+      </w:r>
+      <w:r>
+        <w:t xml:space="preserve">we want to create bot learning domain knowledge employing replays, we will use IRL. To be able to integrate IRL </w:t>
+      </w:r>
+      <w:r>
+        <w:rPr>
+          <w:noProof/>
+        </w:rPr>
+        <w:t>with</w:t>
+      </w:r>
+      <w:r>
+        <w:rPr>
+          <w:noProof/>
+        </w:rPr>
+        <w:t xml:space="preserve"> </w:t>
+      </w:r>
+      <w:r>
+        <w:rPr>
+          <w:noProof/>
+        </w:rPr>
+        <w:t>agent</w:t>
+      </w:r>
+      <w:r>
+        <w:t xml:space="preserve"> we need to reduce search space. </w:t>
+      </w:r>
+      <w:r>
+        <w:rPr>
+          <w:noProof/>
+        </w:rPr>
+        <w:t>This</w:t>
+      </w:r>
+      <w:r>
+        <w:rPr>
+          <w:noProof/>
+        </w:rPr>
+        <w:t xml:space="preserve"> is done by decomposition</w:t>
+      </w:r>
+      <w:r>
+        <w:t xml:space="preserve"> using MAS which should be able to integrate other techniques for solving other problems which can now bots do better compare to human</w:t>
       </w:r>
     </w:p>
     <w:p>
@@ -256,6 +665,8 @@
       <w:r>
         <w:t>Notes</w:t>
       </w:r>
+      <w:bookmarkStart w:id="2" w:name="_GoBack"/>
+      <w:bookmarkEnd w:id="2"/>
     </w:p>
     <w:bookmarkEnd w:id="0"/>
     <w:p>
@@ -266,6 +677,7 @@
         <w:t>Body</w:t>
       </w:r>
     </w:p>
+    <w:bookmarkEnd w:id="1"/>
     <w:p>
       <w:pPr>
         <w:rPr>
@@ -586,7 +998,7 @@
             <w:rPr>
               <w:noProof/>
             </w:rPr>
-            <w:t>[3]</w:t>
+            <w:t>[1]</w:t>
           </w:r>
           <w:r>
             <w:rPr>
@@ -658,7 +1070,7 @@
             <w:rPr>
               <w:noProof/>
             </w:rPr>
-            <w:t xml:space="preserve"> [4]</w:t>
+            <w:t xml:space="preserve"> [2]</w:t>
           </w:r>
           <w:r>
             <w:rPr>
@@ -1027,10 +1439,68 @@
           <w:sz w:val="24"/>
           <w:szCs w:val="24"/>
         </w:rPr>
-        <w:t xml:space="preserve"> //todo - references</w:t>
-      </w:r>
-      <w:bookmarkStart w:id="1" w:name="_GoBack"/>
-      <w:bookmarkEnd w:id="1"/>
+        <w:t xml:space="preserve"> </w:t>
+      </w:r>
+      <w:sdt>
+        <w:sdtPr>
+          <w:rPr>
+            <w:rFonts w:ascii="CMR12" w:hAnsi="CMR12" w:cs="CMR12"/>
+            <w:noProof/>
+            <w:sz w:val="24"/>
+            <w:szCs w:val="24"/>
+          </w:rPr>
+          <w:id w:val="-1559851795"/>
+          <w:citation/>
+        </w:sdtPr>
+        <w:sdtEndPr/>
+        <w:sdtContent>
+          <w:r>
+            <w:rPr>
+              <w:rFonts w:ascii="CMR12" w:hAnsi="CMR12" w:cs="CMR12"/>
+              <w:noProof/>
+              <w:sz w:val="24"/>
+              <w:szCs w:val="24"/>
+            </w:rPr>
+            <w:fldChar w:fldCharType="begin"/>
+          </w:r>
+          <w:r>
+            <w:rPr>
+              <w:rFonts w:ascii="CMR12" w:hAnsi="CMR12" w:cs="CMR12"/>
+              <w:noProof/>
+              <w:sz w:val="24"/>
+              <w:szCs w:val="24"/>
+            </w:rPr>
+            <w:instrText xml:space="preserve"> CITATION qbnE5BHT5C0NTEOa </w:instrText>
+          </w:r>
+          <w:r>
+            <w:rPr>
+              <w:rFonts w:ascii="CMR12" w:hAnsi="CMR12" w:cs="CMR12"/>
+              <w:noProof/>
+              <w:sz w:val="24"/>
+              <w:szCs w:val="24"/>
+            </w:rPr>
+            <w:fldChar w:fldCharType="separate"/>
+          </w:r>
+          <w:r>
+            <w:rPr>
+              <w:rFonts w:ascii="CMR12" w:hAnsi="CMR12" w:cs="CMR12"/>
+              <w:noProof/>
+              <w:sz w:val="24"/>
+              <w:szCs w:val="24"/>
+            </w:rPr>
+            <w:t>[3]</w:t>
+          </w:r>
+          <w:r>
+            <w:rPr>
+              <w:rFonts w:ascii="CMR12" w:hAnsi="CMR12" w:cs="CMR12"/>
+              <w:noProof/>
+              <w:sz w:val="24"/>
+              <w:szCs w:val="24"/>
+            </w:rPr>
+            <w:fldChar w:fldCharType="end"/>
+          </w:r>
+        </w:sdtContent>
+      </w:sdt>
       <w:r>
         <w:rPr>
           <w:rFonts w:ascii="CMR12" w:hAnsi="CMR12" w:cs="CMR12"/>
@@ -1220,6 +1690,7 @@
         <w:rPr>
           <w:noProof/>
         </w:rPr>
+        <w:lastRenderedPageBreak/>
         <w:t>Motivation</w:t>
       </w:r>
     </w:p>
@@ -1487,7 +1958,7 @@
             <w:rPr>
               <w:noProof/>
             </w:rPr>
-            <w:t>[2]</w:t>
+            <w:t>[4]</w:t>
           </w:r>
           <w:r>
             <w:rPr>
@@ -2681,26 +3152,6 @@
 <file path=customXml/item1.xml><?xml version="1.0" encoding="utf-8"?>
 <b:Sources xmlns:b="http://schemas.openxmlformats.org/officeDocument/2006/bibliography" xmlns="http://schemas.openxmlformats.org/officeDocument/2006/bibliography" SelectedStyle="\Styl2CitacePRO.xsl" StyleName="Styl 2 Citace PRO" Version="0">
   <b:Source>
-    <b:Tag>mbuf9eAbZ7P3WFMV</b:Tag>
-    <b:SourceType>Report</b:SourceType>
-    <b:Author>
-      <b:Author>
-        <b:NameList xmlns:msxsl="urn:schemas-microsoft-com:xslt" xmlns:b="http://schemas.openxmlformats.org/officeDocument/2006/bibliography">
-          <b:Person>
-            <b:Last>Churchill</b:Last>
-            <b:First>David</b:First>
-            <b:Middle/>
-          </b:Person>
-        </b:NameList>
-      </b:Author>
-    </b:Author>
-    <b:Year>2016</b:Year>
-    <b:City>University of Alberta</b:City>
-    <b:Title>Heuristic Search Techniques for Real-Time Strategy Games</b:Title>
-    <b:ShortTitle>Heuristic Search Techniques for Real-Time Strategy Games</b:ShortTitle>
-    <b:RefOrder>1</b:RefOrder>
-  </b:Source>
-  <b:Source>
     <b:Tag>vJQFRUgQbv0liHtZ</b:Tag>
     <b:SourceType>Book</b:SourceType>
     <b:Author>
@@ -2724,7 +3175,7 @@
     <b:Title>Integrating learning in a multi-scale agent</b:Title>
     <b:ShortTitle>Integrating learning in a multi-scale agent</b:ShortTitle>
     <b:URL>http://alumni.soe.ucsc.edu/~bweber/bweber-dissertation.pdf</b:URL>
-    <b:RefOrder>2</b:RefOrder>
+    <b:RefOrder>5</b:RefOrder>
   </b:Source>
   <b:Source>
     <b:Tag>vcBhayLtHq3Xl2zb</b:Tag>
@@ -2846,7 +3297,7 @@
     <b:Title>Mastering the game of Go with deep neural networks and tree search</b:Title>
     <b:ShortTitle>Mastering the game of Go with deep neural networks and tree search</b:ShortTitle>
     <b:DOI>10.1038/nature16961</b:DOI>
-    <b:RefOrder>3</b:RefOrder>
+    <b:RefOrder>2</b:RefOrder>
   </b:Source>
   <b:Source>
     <b:Tag>pBRGN4Ye3U2TB601</b:Tag>
@@ -2916,13 +3367,149 @@
     <b:ShortTitle>DeepStack</b:ShortTitle>
     <b:URL>http://www.sciencemag.org/lookup/doi/10.1126/science.aam6960</b:URL>
     <b:DOI>10.1126/science.aam6960</b:DOI>
+    <b:RefOrder>3</b:RefOrder>
+  </b:Source>
+  <b:Source>
+    <b:Tag>qbnE5BHT5C0NTEOa</b:Tag>
+    <b:SourceType>JournalArticle</b:SourceType>
+    <b:Author>
+      <b:Author>
+        <b:NameList xmlns:msxsl="urn:schemas-microsoft-com:xslt" xmlns:b="http://schemas.openxmlformats.org/officeDocument/2006/bibliography">
+          <b:Person>
+            <b:Last>Churchill</b:Last>
+            <b:First>David</b:First>
+            <b:Middle/>
+          </b:Person>
+          <b:Person>
+            <b:Last>Preuss</b:Last>
+            <b:First>Mike</b:First>
+            <b:Middle/>
+          </b:Person>
+          <b:Person>
+            <b:Last>Richoux</b:Last>
+            <b:First>Florian</b:First>
+            <b:Middle/>
+          </b:Person>
+          <b:Person>
+            <b:Last>Synnaeve</b:Last>
+            <b:First>Gabriel</b:First>
+            <b:Middle/>
+          </b:Person>
+          <b:Person>
+            <b:Last>Uriarte</b:Last>
+            <b:First>Alberto</b:First>
+            <b:Middle/>
+          </b:Person>
+          <b:Person>
+            <b:Last>Ontañnón</b:Last>
+            <b:First>Santiago</b:First>
+            <b:Middle/>
+          </b:Person>
+          <b:Person>
+            <b:Last>Čertický</b:Last>
+            <b:First>Michal</b:First>
+            <b:Middle/>
+          </b:Person>
+        </b:NameList>
+      </b:Author>
+    </b:Author>
+    <b:JournalName>Encyclopedia of Computer Graphics and Games</b:JournalName>
+    <b:ISBN>978-3-319-08234-9</b:ISBN>
+    <b:YearAccessed>2017-05-03</b:YearAccessed>
+    <b:Year>2016</b:Year>
+    <b:City>Cham</b:City>
+    <b:Publisher>Springer International Publishing</b:Publisher>
+    <b:Medium>online</b:Medium>
+    <b:Pages>1</b:Pages>
+    <b:Title>StarCraft Bots and Competitions</b:Title>
+    <b:ShortTitle>StarCraft Bots and Competitions</b:ShortTitle>
+    <b:URL>http://link.springer.com/10.1007/978-3-319-08234-9_18-1</b:URL>
+    <b:DOI>10.1007/978-3-319-08234-9_18-1</b:DOI>
     <b:RefOrder>4</b:RefOrder>
+  </b:Source>
+  <b:Source>
+    <b:Tag>Bi6agcQAyZi3WIIy</b:Tag>
+    <b:SourceType>JournalArticle</b:SourceType>
+    <b:Author>
+      <b:Author>
+        <b:NameList>
+          <b:Person>
+            <b:Last>Ontanon</b:Last>
+            <b:First>Santiago</b:First>
+          </b:Person>
+          <b:Person>
+            <b:Last>Synnaeve</b:Last>
+            <b:First>Gabriel</b:First>
+          </b:Person>
+          <b:Person>
+            <b:Last>Uriarte</b:Last>
+            <b:First>Alberto</b:First>
+          </b:Person>
+          <b:Person>
+            <b:Last>Richoux</b:Last>
+            <b:First>Florian</b:First>
+          </b:Person>
+          <b:Person>
+            <b:Last>Churchill</b:Last>
+            <b:First>David</b:First>
+          </b:Person>
+          <b:Person>
+            <b:Last>Preuss</b:Last>
+            <b:First>Mike</b:First>
+          </b:Person>
+        </b:NameList>
+      </b:Author>
+    </b:Author>
+    <b:JournalName>IEEE Transactions on Computational Intelligence and AI in Games</b:JournalName>
+    <b:ISSN>1943-068x</b:ISSN>
+    <b:Volume>vol. 5</b:Volume>
+    <b:Issue>issue 4</b:Issue>
+    <b:YearAccessed>2017-05-05</b:YearAccessed>
+    <b:Year>2013</b:Year>
+    <b:Medium>online</b:Medium>
+    <b:Pages>293-311</b:Pages>
+    <b:Title>A Survey of Real-Time Strategy Game AI Research and Competition in StarCraft</b:Title>
+    <b:ShortTitle>A Survey of Real-Time Strategy Game AI Research and Competition in StarCraft</b:ShortTitle>
+    <b:URL>http://ieeexplore.ieee.org/document/6637024/</b:URL>
+    <b:DOI>10.1109/TCIAIG.2013.2286295</b:DOI>
+    <b:RefOrder>1</b:RefOrder>
+  </b:Source>
+  <b:Source>
+    <b:Tag>fXzZokacdiWGQC88</b:Tag>
+    <b:SourceType>DocumentFromInternetSite</b:SourceType>
+    <b:InternetSiteTitle>No Free Lunch Theorems</b:InternetSiteTitle>
+    <b:YearAccessed>2017-05-03</b:YearAccessed>
+    <b:Medium>online</b:Medium>
+    <b:Title>No Free Lunch Theorems</b:Title>
+    <b:ShortTitle>No Free Lunch Theorems</b:ShortTitle>
+    <b:URL>http://www.no-free-lunch.org/</b:URL>
+    <b:RefOrder>9</b:RefOrder>
+  </b:Source>
+  <b:Source>
+    <b:Tag>mbuf9eAbZ7P3WFMV</b:Tag>
+    <b:SourceType>Report</b:SourceType>
+    <b:Author>
+      <b:Author>
+        <b:NameList xmlns:msxsl="urn:schemas-microsoft-com:xslt" xmlns:b="http://schemas.openxmlformats.org/officeDocument/2006/bibliography">
+          <b:Person>
+            <b:Last>Churchill</b:Last>
+            <b:First>David</b:First>
+            <b:Middle/>
+          </b:Person>
+        </b:NameList>
+      </b:Author>
+    </b:Author>
+    <b:Year>2016</b:Year>
+    <b:City>University of Alberta</b:City>
+    <b:Title>Heuristic Search Techniques for Real-Time Strategy Games</b:Title>
+    <b:ShortTitle>Heuristic Search Techniques for Real-Time Strategy Games</b:ShortTitle>
+    <b:RefOrder>2</b:RefOrder>
   </b:Source>
 </b:Sources>
 </file>
 
 <file path=customXml/itemProps1.xml><?xml version="1.0" encoding="utf-8"?>
-<ds:datastoreItem xmlns:ds="http://schemas.openxmlformats.org/officeDocument/2006/customXml" ds:itemID="{3734BB87-522F-45FC-BD08-A083E64C4323}">
+<ds:datastoreItem xmlns:ds="http://schemas.openxmlformats.org/officeDocument/2006/customXml" ds:itemID="{FED246C6-4F4A-48B5-A996-C376504E2389}">
   <ds:schemaRefs>
     <ds:schemaRef ds:uri="http://schemas.openxmlformats.org/officeDocument/2006/bibliography"/>
     <ds:schemaRef ds:uri="urn:schemas-microsoft-com:xslt"/>

</xml_diff>

<commit_message>
Bot tweaks. Chapter with implementation is completed. Tweaks to other chapters.
</commit_message>
<xml_diff>
--- a/thesis/1_intro.docx
+++ b/thesis/1_intro.docx
@@ -35,19 +35,7 @@
         <w:rPr>
           <w:noProof/>
         </w:rPr>
-        <w:t xml:space="preserve"> program capable of playing</w:t>
-      </w:r>
-      <w:r>
-        <w:rPr>
-          <w:noProof/>
-        </w:rPr>
-        <w:t xml:space="preserve"> real-time strategy (RTS) video games</w:t>
-      </w:r>
-      <w:r>
-        <w:rPr>
-          <w:noProof/>
-        </w:rPr>
-        <w:t xml:space="preserve"> and recent successes</w:t>
+        <w:t xml:space="preserve"> program capable of playing real-time strategy (RTS) video games and recent successes</w:t>
       </w:r>
       <w:r>
         <w:rPr>
@@ -59,13 +47,7 @@
         <w:rPr>
           <w:noProof/>
         </w:rPr>
-        <w:t xml:space="preserve">such as </w:t>
-      </w:r>
-      <w:r>
-        <w:rPr>
-          <w:noProof/>
-        </w:rPr>
-        <w:t xml:space="preserve">AlphGo </w:t>
+        <w:t xml:space="preserve">such as AlphGo </w:t>
       </w:r>
       <w:sdt>
         <w:sdtPr>
@@ -75,6 +57,7 @@
           <w:id w:val="-1642732050"/>
           <w:citation/>
         </w:sdtPr>
+        <w:sdtEndPr/>
         <w:sdtContent>
           <w:r>
             <w:rPr>
@@ -118,13 +101,7 @@
         <w:rPr>
           <w:noProof/>
         </w:rPr>
-        <w:t xml:space="preserve">and </w:t>
-      </w:r>
-      <w:r>
-        <w:rPr>
-          <w:noProof/>
-        </w:rPr>
-        <w:t>DeepStack</w:t>
+        <w:t>and DeepStack</w:t>
       </w:r>
       <w:sdt>
         <w:sdtPr>
@@ -134,6 +111,7 @@
           <w:id w:val="-356968385"/>
           <w:citation/>
         </w:sdtPr>
+        <w:sdtEndPr/>
         <w:sdtContent>
           <w:r>
             <w:rPr>
@@ -309,19 +287,7 @@
         <w:rPr>
           <w:noProof/>
         </w:rPr>
-        <w:t xml:space="preserve"> much resemble </w:t>
-      </w:r>
-      <w:r>
-        <w:rPr>
-          <w:noProof/>
-        </w:rPr>
-        <w:t>real-world</w:t>
-      </w:r>
-      <w:r>
-        <w:rPr>
-          <w:noProof/>
-        </w:rPr>
-        <w:t xml:space="preserve"> military </w:t>
+        <w:t xml:space="preserve"> much resemble real-world military </w:t>
       </w:r>
       <w:r>
         <w:rPr>
@@ -1084,6 +1050,7 @@
           <w:id w:val="-675728918"/>
           <w:citation/>
         </w:sdtPr>
+        <w:sdtEndPr/>
         <w:sdtContent>
           <w:r>
             <w:fldChar w:fldCharType="begin"/>
@@ -1555,6 +1522,38 @@
         </w:rPr>
         <w:t>.</w:t>
       </w:r>
+      <w:r>
+        <w:rPr>
+          <w:noProof/>
+        </w:rPr>
+        <w:t xml:space="preserve"> </w:t>
+      </w:r>
+      <w:r>
+        <w:rPr>
+          <w:noProof/>
+        </w:rPr>
+        <w:t xml:space="preserve">It is also a </w:t>
+      </w:r>
+      <w:r>
+        <w:rPr>
+          <w:noProof/>
+        </w:rPr>
+        <w:t>good</w:t>
+      </w:r>
+      <w:r>
+        <w:rPr>
+          <w:noProof/>
+        </w:rPr>
+        <w:t xml:space="preserve"> example how to encode part of the</w:t>
+      </w:r>
+      <w:bookmarkStart w:id="2" w:name="_GoBack"/>
+      <w:bookmarkEnd w:id="2"/>
+      <w:r>
+        <w:rPr>
+          <w:noProof/>
+        </w:rPr>
+        <w:t xml:space="preserve"> domain knowledge which is otherwise hard to get on the highest level of abstraction.</w:t>
+      </w:r>
     </w:p>
     <w:p>
       <w:pPr>
@@ -1565,19 +1564,13 @@
         </w:numPr>
       </w:pPr>
       <w:r>
-        <w:t>Using</w:t>
-      </w:r>
-      <w:r>
-        <w:t xml:space="preserve"> Markov decision processes and Inverse Reinforcement L</w:t>
+        <w:t>Using Markov decision processes and Inverse Reinforcement L</w:t>
       </w:r>
       <w:r>
         <w:t xml:space="preserve">earning </w:t>
       </w:r>
       <w:r>
-        <w:t xml:space="preserve">is way how to </w:t>
-      </w:r>
-      <w:r>
-        <w:t>explain/</w:t>
+        <w:t>is way how to explain/</w:t>
       </w:r>
       <w:r>
         <w:rPr>
@@ -1607,10 +1600,7 @@
         <w:t>behavior</w:t>
       </w:r>
       <w:r>
-        <w:t xml:space="preserve"> in given situation</w:t>
-      </w:r>
-      <w:r>
-        <w:t xml:space="preserve">. </w:t>
+        <w:t xml:space="preserve"> in given situation. </w:t>
       </w:r>
       <w:r>
         <w:rPr>
@@ -1731,6 +1721,7 @@
           <w:id w:val="-397287741"/>
           <w:citation/>
         </w:sdtPr>
+        <w:sdtEndPr/>
         <w:sdtContent>
           <w:r>
             <w:rPr>
@@ -1777,7 +1768,13 @@
         <w:t>,</w:t>
       </w:r>
       <w:r>
-        <w:t xml:space="preserve"> we developed </w:t>
+        <w:t xml:space="preserve"> we developed</w:t>
+      </w:r>
+      <w:r>
+        <w:t xml:space="preserve"> a</w:t>
+      </w:r>
+      <w:r>
+        <w:t xml:space="preserve"> </w:t>
       </w:r>
       <w:r>
         <w:rPr>
@@ -1828,7 +1825,19 @@
         <w:t>multi-agent</w:t>
       </w:r>
       <w:r>
-        <w:t xml:space="preserve"> system. Not only StarCraft bot can benefit from </w:t>
+        <w:t xml:space="preserve"> system. Not only</w:t>
+      </w:r>
+      <w:r>
+        <w:t xml:space="preserve"> our</w:t>
+      </w:r>
+      <w:r>
+        <w:t xml:space="preserve"> StarCraft bot</w:t>
+      </w:r>
+      <w:r>
+        <w:t xml:space="preserve"> project</w:t>
+      </w:r>
+      <w:r>
+        <w:t xml:space="preserve"> can benefit from </w:t>
       </w:r>
       <w:r>
         <w:t xml:space="preserve">this </w:t>
@@ -1868,13 +1877,7 @@
         <w:t>domain</w:t>
       </w:r>
       <w:r>
-        <w:t xml:space="preserve"> of RTS game, StarCraft and analyze decision making involved to identify decision-making processes. {chapter 3</w:t>
-      </w:r>
-      <w:r>
-        <w:t>}</w:t>
-      </w:r>
-      <w:r>
-        <w:t xml:space="preserve"> is a </w:t>
+        <w:t xml:space="preserve"> of RTS game, StarCraft and analyze decision making involved to identify decision-making processes. {chapter 3} is a </w:t>
       </w:r>
       <w:r>
         <w:rPr>
@@ -1985,19 +1988,7 @@
         <w:t>.</w:t>
       </w:r>
       <w:r>
-        <w:t xml:space="preserve"> In </w:t>
-      </w:r>
-      <w:r>
-        <w:t xml:space="preserve">{chapter </w:t>
-      </w:r>
-      <w:r>
-        <w:t>4</w:t>
-      </w:r>
-      <w:r>
-        <w:t>}</w:t>
-      </w:r>
-      <w:r>
-        <w:t xml:space="preserve"> we </w:t>
+        <w:t xml:space="preserve"> In {chapter 4} we </w:t>
       </w:r>
       <w:r>
         <w:rPr>
@@ -2315,13 +2306,7 @@
         <w:t xml:space="preserve"> and how other techniques can be incorporated. In </w:t>
       </w:r>
       <w:r>
-        <w:t>{chapter 7</w:t>
-      </w:r>
-      <w:r>
-        <w:t>}</w:t>
-      </w:r>
-      <w:r>
-        <w:t xml:space="preserve"> we present our initial version of the </w:t>
+        <w:t xml:space="preserve">{chapter 7} we present our initial version of the </w:t>
       </w:r>
       <w:r>
         <w:rPr>
@@ -2336,13 +2321,7 @@
         <w:rPr>
           <w:noProof/>
         </w:rPr>
-        <w:t>8</w:t>
-      </w:r>
-      <w:r>
-        <w:rPr>
-          <w:noProof/>
-        </w:rPr>
-        <w:t>}</w:t>
+        <w:t>8}</w:t>
       </w:r>
       <w:r>
         <w:rPr>
@@ -2392,12 +2371,14 @@
       <w:r>
         <w:t>.</w:t>
       </w:r>
-      <w:bookmarkStart w:id="2" w:name="_GoBack"/>
-      <w:bookmarkEnd w:id="2"/>
     </w:p>
     <w:sdt>
       <w:sdtPr>
         <w:rPr>
+          <w:rFonts w:asciiTheme="minorHAnsi" w:eastAsiaTheme="minorHAnsi" w:hAnsiTheme="minorHAnsi" w:cstheme="minorBidi"/>
+          <w:color w:val="auto"/>
+          <w:sz w:val="22"/>
+          <w:szCs w:val="22"/>
           <w:lang w:val="cs-CZ"/>
         </w:rPr>
         <w:id w:val="899014438"/>
@@ -2408,10 +2389,6 @@
       </w:sdtPr>
       <w:sdtEndPr>
         <w:rPr>
-          <w:rFonts w:asciiTheme="minorHAnsi" w:eastAsiaTheme="minorHAnsi" w:hAnsiTheme="minorHAnsi" w:cstheme="minorBidi"/>
-          <w:color w:val="auto"/>
-          <w:sz w:val="22"/>
-          <w:szCs w:val="22"/>
           <w:lang w:val="en-US"/>
         </w:rPr>
       </w:sdtEndPr>
@@ -2432,6 +2409,7 @@
             <w:id w:val="111145805"/>
             <w:bibliography/>
           </w:sdtPr>
+          <w:sdtEndPr/>
           <w:sdtContent>
             <w:p>
               <w:pPr>
@@ -2583,6 +2561,7 @@
                         <w:rFonts w:eastAsia="Times New Roman"/>
                         <w:noProof/>
                       </w:rPr>
+                      <w:lastRenderedPageBreak/>
                       <w:t>[2]</w:t>
                     </w:r>
                   </w:p>
@@ -2620,15 +2599,7 @@
                         <w:rFonts w:eastAsia="Times New Roman"/>
                         <w:noProof/>
                       </w:rPr>
-                      <w:t xml:space="preserve"> [online]. b.r., , 6960- [cit. 2017-05-03]. DOI: </w:t>
-                    </w:r>
-                    <w:r>
-                      <w:rPr>
-                        <w:rFonts w:eastAsia="Times New Roman"/>
-                        <w:noProof/>
-                      </w:rPr>
-                      <w:lastRenderedPageBreak/>
-                      <w:t>10.1126/science.aam6960. ISSN 0036-8075. Dostupné z: http://www.sciencemag.org/lookup/doi/10.1126/science.aam6960</w:t>
+                      <w:t xml:space="preserve"> [online]. b.r., , 6960- [cit. 2017-05-03]. DOI: 10.1126/science.aam6960. ISSN 0036-8075. Dostupné z: http://www.sciencemag.org/lookup/doi/10.1126/science.aam6960</w:t>
                     </w:r>
                   </w:p>
                 </w:tc>
@@ -2655,7 +2626,6 @@
                         <w:rFonts w:eastAsia="Times New Roman"/>
                         <w:noProof/>
                       </w:rPr>
-                      <w:lastRenderedPageBreak/>
                       <w:t>[3]</w:t>
                     </w:r>
                   </w:p>
@@ -3461,7 +3431,7 @@
       </w:pPr>
     </w:lvl>
   </w:abstractNum>
-  <w:abstractNum w:abstractNumId="5" w15:restartNumberingAfterBreak="0">
+  <w:abstractNum w:abstractNumId="4" w15:restartNumberingAfterBreak="0">
     <w:nsid w:val="769F07AF"/>
     <w:multiLevelType w:val="hybridMultilevel"/>
     <w:tmpl w:val="5AC01136"/>
@@ -3574,7 +3544,7 @@
       </w:rPr>
     </w:lvl>
   </w:abstractNum>
-  <w:abstractNum w:abstractNumId="6" w15:restartNumberingAfterBreak="0">
+  <w:abstractNum w:abstractNumId="5" w15:restartNumberingAfterBreak="0">
     <w:nsid w:val="7E7E716E"/>
     <w:multiLevelType w:val="hybridMultilevel"/>
     <w:tmpl w:val="A392931E"/>
@@ -3691,7 +3661,7 @@
     <w:abstractNumId w:val="1"/>
   </w:num>
   <w:num w:numId="2">
-    <w:abstractNumId w:val="5"/>
+    <w:abstractNumId w:val="4"/>
   </w:num>
   <w:num w:numId="3">
     <w:abstractNumId w:val="2"/>
@@ -3703,7 +3673,7 @@
     <w:abstractNumId w:val="0"/>
   </w:num>
   <w:num w:numId="6">
-    <w:abstractNumId w:val="6"/>
+    <w:abstractNumId w:val="5"/>
   </w:num>
 </w:numbering>
 </file>
@@ -4911,7 +4881,7 @@
 </file>
 
 <file path=customXml/itemProps1.xml><?xml version="1.0" encoding="utf-8"?>
-<ds:datastoreItem xmlns:ds="http://schemas.openxmlformats.org/officeDocument/2006/customXml" ds:itemID="{51D7454C-3846-4B8B-AAA6-A4691679210C}">
+<ds:datastoreItem xmlns:ds="http://schemas.openxmlformats.org/officeDocument/2006/customXml" ds:itemID="{2A9957F6-EE02-4C2F-8EEB-45E7B6982000}">
   <ds:schemaRefs>
     <ds:schemaRef ds:uri="http://schemas.openxmlformats.org/officeDocument/2006/bibliography"/>
     <ds:schemaRef ds:uri="urn:schemas-microsoft-com:xslt"/>

</xml_diff>